<commit_message>
Registration proccess from SignInActivity was corrected
</commit_message>
<xml_diff>
--- a/DoNotForget.docx
+++ b/DoNotForget.docx
@@ -19,7 +19,6 @@
         </w:rPr>
         <w:t>The “</w:t>
       </w:r>
-      <w:proofErr w:type="spellStart"/>
       <w:r>
         <w:rPr>
           <w:rFonts w:asciiTheme="majorBidi" w:hAnsiTheme="majorBidi" w:cstheme="majorBidi"/>
@@ -30,14 +29,31 @@
         </w:rPr>
         <w:t>DoNotForget</w:t>
       </w:r>
-      <w:proofErr w:type="spellEnd"/>
-      <w:r>
-        <w:rPr>
-          <w:rFonts w:asciiTheme="majorBidi" w:hAnsiTheme="majorBidi" w:cstheme="majorBidi"/>
-          <w:sz w:val="28"/>
-          <w:szCs w:val="28"/>
-        </w:rPr>
-        <w:t xml:space="preserve">” </w:t>
+      <w:r>
+        <w:rPr>
+          <w:rFonts w:asciiTheme="majorBidi" w:hAnsiTheme="majorBidi" w:cstheme="majorBidi"/>
+          <w:sz w:val="28"/>
+          <w:szCs w:val="28"/>
+        </w:rPr>
+        <w:t>”</w:t>
+      </w:r>
+      <w:r>
+        <w:rPr>
+          <w:rFonts w:asciiTheme="majorBidi" w:hAnsiTheme="majorBidi" w:cstheme="majorBidi"/>
+          <w:sz w:val="28"/>
+          <w:szCs w:val="28"/>
+        </w:rPr>
+        <w:t xml:space="preserve"> application</w:t>
+      </w:r>
+      <w:bookmarkStart w:id="0" w:name="_GoBack"/>
+      <w:bookmarkEnd w:id="0"/>
+      <w:r>
+        <w:rPr>
+          <w:rFonts w:asciiTheme="majorBidi" w:hAnsiTheme="majorBidi" w:cstheme="majorBidi"/>
+          <w:sz w:val="28"/>
+          <w:szCs w:val="28"/>
+        </w:rPr>
+        <w:t xml:space="preserve"> </w:t>
       </w:r>
       <w:r>
         <w:rPr>
@@ -62,7 +78,25 @@
           <w:sz w:val="28"/>
           <w:szCs w:val="28"/>
         </w:rPr>
-        <w:t>to just remind you everything at a specified time</w:t>
+        <w:t>to just remind you</w:t>
+      </w:r>
+      <w:r>
+        <w:rPr>
+          <w:rFonts w:asciiTheme="majorBidi" w:hAnsiTheme="majorBidi" w:cstheme="majorBidi"/>
+          <w:color w:val="333333"/>
+          <w:sz w:val="28"/>
+          <w:szCs w:val="28"/>
+        </w:rPr>
+        <w:t xml:space="preserve"> and your friends</w:t>
+      </w:r>
+      <w:r>
+        <w:rPr>
+          <w:rFonts w:asciiTheme="majorBidi" w:hAnsiTheme="majorBidi" w:cstheme="majorBidi"/>
+          <w:color w:val="333333"/>
+          <w:sz w:val="28"/>
+          <w:szCs w:val="28"/>
+        </w:rPr>
+        <w:t xml:space="preserve"> everything at a specified time</w:t>
       </w:r>
       <w:r>
         <w:rPr>
@@ -637,7 +671,6 @@
         </w:rPr>
         <w:t>“</w:t>
       </w:r>
-      <w:proofErr w:type="spellStart"/>
       <w:r>
         <w:rPr>
           <w:rFonts w:asciiTheme="majorBidi" w:hAnsiTheme="majorBidi" w:cstheme="majorBidi"/>
@@ -649,7 +682,6 @@
         </w:rPr>
         <w:t>DoNotForget</w:t>
       </w:r>
-      <w:proofErr w:type="spellEnd"/>
       <w:r>
         <w:rPr>
           <w:rFonts w:asciiTheme="majorBidi" w:hAnsiTheme="majorBidi" w:cstheme="majorBidi"/>
@@ -677,7 +709,6 @@
         </w:rPr>
         <w:t>“</w:t>
       </w:r>
-      <w:proofErr w:type="spellStart"/>
       <w:r>
         <w:rPr>
           <w:rFonts w:asciiTheme="majorBidi" w:hAnsiTheme="majorBidi" w:cstheme="majorBidi"/>
@@ -689,7 +720,6 @@
         </w:rPr>
         <w:t>DoNotForget</w:t>
       </w:r>
-      <w:proofErr w:type="spellEnd"/>
       <w:r>
         <w:rPr>
           <w:rFonts w:asciiTheme="majorBidi" w:hAnsiTheme="majorBidi" w:cstheme="majorBidi"/>
@@ -726,8 +756,6 @@
         </w:rPr>
         <w:t>.</w:t>
       </w:r>
-      <w:bookmarkStart w:id="0" w:name="_GoBack"/>
-      <w:bookmarkEnd w:id="0"/>
     </w:p>
     <w:p>
       <w:pPr>
@@ -806,27 +834,7 @@
           <w:sz w:val="28"/>
           <w:szCs w:val="28"/>
         </w:rPr>
-        <w:t>at the registration stage. Except of this time “</w:t>
-      </w:r>
-      <w:proofErr w:type="spellStart"/>
-      <w:r>
-        <w:rPr>
-          <w:rFonts w:asciiTheme="majorBidi" w:hAnsiTheme="majorBidi" w:cstheme="majorBidi"/>
-          <w:color w:val="333333"/>
-          <w:sz w:val="28"/>
-          <w:szCs w:val="28"/>
-        </w:rPr>
-        <w:t>DoNotForget</w:t>
-      </w:r>
-      <w:proofErr w:type="spellEnd"/>
-      <w:r>
-        <w:rPr>
-          <w:rFonts w:asciiTheme="majorBidi" w:hAnsiTheme="majorBidi" w:cstheme="majorBidi"/>
-          <w:color w:val="333333"/>
-          <w:sz w:val="28"/>
-          <w:szCs w:val="28"/>
-        </w:rPr>
-        <w:t xml:space="preserve">” app will never use </w:t>
+        <w:t xml:space="preserve">at the registration stage. Except of this time “DoNotForget” app will never use </w:t>
       </w:r>
       <w:r>
         <w:rPr>
@@ -874,7 +882,6 @@
         </w:rPr>
         <w:t xml:space="preserve"> – “</w:t>
       </w:r>
-      <w:proofErr w:type="spellStart"/>
       <w:r>
         <w:rPr>
           <w:rFonts w:asciiTheme="majorBidi" w:hAnsiTheme="majorBidi" w:cstheme="majorBidi"/>
@@ -886,7 +893,6 @@
         </w:rPr>
         <w:t>DoNotForget</w:t>
       </w:r>
-      <w:proofErr w:type="spellEnd"/>
       <w:r>
         <w:rPr>
           <w:rFonts w:asciiTheme="majorBidi" w:hAnsiTheme="majorBidi" w:cstheme="majorBidi"/>

</xml_diff>